<commit_message>
The website building has started
The website building has started with Flask for deployment to the customers.
</commit_message>
<xml_diff>
--- a/DYSLEXIA PREDICTION USING VARIOUS MACHINE LEARNING ALGORITHMS IN CLOUD.docx
+++ b/DYSLEXIA PREDICTION USING VARIOUS MACHINE LEARNING ALGORITHMS IN CLOUD.docx
@@ -604,6 +604,7 @@
     </w:p>
     <w:p>
       <w:pPr>
+        <w:jc w:val="center"/>
         <w:rPr>
           <w:rFonts w:ascii="Times New Roman" w:hAnsi="Times New Roman" w:cs="Times New Roman"/>
           <w:color w:val="153D63" w:themeColor="text2" w:themeTint="E6"/>
@@ -612,16 +613,6 @@
           <w:lang w:val="en-US"/>
         </w:rPr>
       </w:pPr>
-      <w:r>
-        <w:rPr>
-          <w:rFonts w:ascii="Times New Roman" w:hAnsi="Times New Roman" w:cs="Times New Roman"/>
-          <w:color w:val="0B769F" w:themeColor="accent4" w:themeShade="BF"/>
-          <w:sz w:val="20"/>
-          <w:szCs w:val="20"/>
-          <w:lang w:val="en-US"/>
-        </w:rPr>
-        <w:t xml:space="preserve">                   </w:t>
-      </w:r>
       <w:r>
         <w:rPr>
           <w:rFonts w:ascii="Times New Roman" w:hAnsi="Times New Roman" w:cs="Times New Roman"/>
@@ -1250,7 +1241,17 @@
           <w:szCs w:val="20"/>
           <w:lang w:val="en-US"/>
         </w:rPr>
-        <w:t>There is much research that is conducted, and various results have been obtained by different research patterns. The varying results include the time and space complexity of prediction the Dyslexia. The research papers are got from various research and journal portals such as Scopus Index, ResearchGate, Academia and Google Scholar.</w:t>
+        <w:t xml:space="preserve">There is much research that is conducted, and various results have been obtained by different research patterns. The varying results include the time and space complexity of prediction the Dyslexia. The research papers are </w:t>
+      </w:r>
+      <w:r>
+        <w:rPr>
+          <w:rFonts w:ascii="Times New Roman" w:hAnsi="Times New Roman" w:cs="Times New Roman"/>
+          <w:sz w:val="20"/>
+          <w:szCs w:val="20"/>
+          <w:lang w:val="en-US"/>
+        </w:rPr>
+        <w:lastRenderedPageBreak/>
+        <w:t>got from various research and journal portals such as Scopus Index, ResearchGate, Academia and Google Scholar.</w:t>
       </w:r>
     </w:p>
     <w:p>
@@ -1299,17 +1300,7 @@
           <w:szCs w:val="20"/>
           <w:lang w:val="en-US"/>
         </w:rPr>
-        <w:t xml:space="preserve">, SVM, </w:t>
-      </w:r>
-      <w:r>
-        <w:rPr>
-          <w:rFonts w:ascii="Times New Roman" w:hAnsi="Times New Roman" w:cs="Times New Roman"/>
-          <w:sz w:val="20"/>
-          <w:szCs w:val="20"/>
-          <w:lang w:val="en-US"/>
-        </w:rPr>
-        <w:lastRenderedPageBreak/>
-        <w:t>Random Forest and logistic regression, which are used for getting better output</w:t>
+        <w:t>, SVM, Random Forest and logistic regression, which are used for getting better output</w:t>
       </w:r>
       <w:r>
         <w:rPr>
@@ -1786,6 +1777,25 @@
         </w:rPr>
         <w:t>Scikit-learn is a popular machine learning library used for performing the analysis and prediction from testing and training data.</w:t>
       </w:r>
+    </w:p>
+    <w:p>
+      <w:pPr>
+        <w:tabs>
+          <w:tab w:val="left" w:pos="2330"/>
+        </w:tabs>
+        <w:rPr>
+          <w:sz w:val="20"/>
+          <w:szCs w:val="20"/>
+          <w:lang w:val="en-US"/>
+        </w:rPr>
+        <w:sectPr>
+          <w:type w:val="continuous"/>
+          <w:pgSz w:w="11906" w:h="16838"/>
+          <w:pgMar w:top="1440" w:right="1440" w:bottom="1440" w:left="1440" w:header="708" w:footer="708" w:gutter="0"/>
+          <w:cols w:space="708"/>
+          <w:docGrid w:linePitch="360"/>
+        </w:sectPr>
+      </w:pPr>
     </w:p>
     <w:p>
       <w:pPr>
@@ -2687,7 +2697,6 @@
           <w:lang w:eastAsia="en-IN"/>
           <w14:ligatures w14:val="none"/>
         </w:rPr>
-        <w:lastRenderedPageBreak/>
         <mc:AlternateContent>
           <mc:Choice Requires="wps">
             <w:drawing>
@@ -2908,6 +2917,7 @@
                 <w:lang w:eastAsia="en-IN"/>
                 <w14:ligatures w14:val="none"/>
               </w:rPr>
+              <w:lastRenderedPageBreak/>
               <w:t>1</w:t>
             </w:r>
           </w:p>
@@ -3504,33 +3514,7 @@
                 <w:lang w:eastAsia="en-IN"/>
                 <w14:ligatures w14:val="none"/>
               </w:rPr>
-              <w:t>PROJECT ON DYSLEXIA PREDICTION USING MACHINE LEARNING ALGORITHMS [Abhishek M*1</w:t>
-            </w:r>
-            <w:proofErr w:type="gramStart"/>
-            <w:r>
-              <w:rPr>
-                <w:rFonts w:ascii="Arial" w:eastAsia="Times New Roman" w:hAnsi="Arial" w:cs="Arial"/>
-                <w:color w:val="000000"/>
-                <w:kern w:val="0"/>
-                <w:sz w:val="20"/>
-                <w:szCs w:val="20"/>
-                <w:lang w:eastAsia="en-IN"/>
-                <w14:ligatures w14:val="none"/>
-              </w:rPr>
-              <w:t>],[</w:t>
-            </w:r>
-            <w:proofErr w:type="gramEnd"/>
-            <w:r>
-              <w:rPr>
-                <w:rFonts w:ascii="Arial" w:eastAsia="Times New Roman" w:hAnsi="Arial" w:cs="Arial"/>
-                <w:color w:val="000000"/>
-                <w:kern w:val="0"/>
-                <w:sz w:val="20"/>
-                <w:szCs w:val="20"/>
-                <w:lang w:eastAsia="en-IN"/>
-                <w14:ligatures w14:val="none"/>
-              </w:rPr>
-              <w:t>Hemanth Kumar BN*2]</w:t>
+              <w:t>PROJECT ON DYSLEXIA PREDICTION USING MACHINE LEARNING ALGORITHMS [Abhishek M*1],[Hemanth Kumar BN*2]</w:t>
             </w:r>
           </w:p>
         </w:tc>

</xml_diff>